<commit_message>
Restitution de l'analyse complète
</commit_message>
<xml_diff>
--- a/TP_Analyse.docx
+++ b/TP_Analyse.docx
@@ -4,8 +4,21 @@
   <w:body>
     <w:p>
       <w:r>
-        <w:t>Remise à niveau des données scale et acp$tab</w:t>
-      </w:r>
+        <w:t xml:space="preserve">Remise à niveau des données </w:t>
+      </w:r>
+      <w:proofErr w:type="spellStart"/>
+      <w:r>
+        <w:t>scale</w:t>
+      </w:r>
+      <w:proofErr w:type="spellEnd"/>
+      <w:r>
+        <w:t xml:space="preserve"> et </w:t>
+      </w:r>
+      <w:proofErr w:type="spellStart"/>
+      <w:r>
+        <w:t>acp$tab</w:t>
+      </w:r>
+      <w:proofErr w:type="spellEnd"/>
     </w:p>
     <w:p/>
     <w:p>
@@ -258,13 +271,23 @@
           <w:u w:val="single"/>
         </w:rPr>
       </w:pPr>
+      <w:proofErr w:type="spellStart"/>
       <w:r>
         <w:rPr>
           <w:b/>
           <w:bCs/>
           <w:u w:val="single"/>
         </w:rPr>
-        <w:t xml:space="preserve">Acp$rank </w:t>
+        <w:t>Acp$rank</w:t>
+      </w:r>
+      <w:proofErr w:type="spellEnd"/>
+      <w:r>
+        <w:rPr>
+          <w:b/>
+          <w:bCs/>
+          <w:u w:val="single"/>
+        </w:rPr>
+        <w:t xml:space="preserve"> </w:t>
       </w:r>
     </w:p>
     <w:p>
@@ -318,7 +341,15 @@
         <w:t xml:space="preserve">, </w:t>
       </w:r>
       <w:r>
-        <w:t>soit 3 rang dans la matrice diagonalisée</w:t>
+        <w:t xml:space="preserve">soit 3 </w:t>
+      </w:r>
+      <w:proofErr w:type="gramStart"/>
+      <w:r>
+        <w:t>rang</w:t>
+      </w:r>
+      <w:proofErr w:type="gramEnd"/>
+      <w:r>
+        <w:t xml:space="preserve"> dans la matrice diagonalisée</w:t>
       </w:r>
     </w:p>
     <w:p/>
@@ -332,6 +363,7 @@
           <w:u w:val="single"/>
         </w:rPr>
       </w:pPr>
+      <w:proofErr w:type="spellStart"/>
       <w:r>
         <w:rPr>
           <w:b/>
@@ -340,6 +372,7 @@
         </w:rPr>
         <w:t>Acp$nf</w:t>
       </w:r>
+      <w:proofErr w:type="spellEnd"/>
     </w:p>
     <w:p>
       <w:r>
@@ -521,6 +554,7 @@
           <w:u w:val="single"/>
         </w:rPr>
       </w:pPr>
+      <w:proofErr w:type="spellStart"/>
       <w:r>
         <w:rPr>
           <w:b/>
@@ -529,6 +563,7 @@
         </w:rPr>
         <w:t>Acp$co</w:t>
       </w:r>
+      <w:proofErr w:type="spellEnd"/>
     </w:p>
     <w:p>
       <w:r>
@@ -586,6 +621,7 @@
           <w:u w:val="single"/>
         </w:rPr>
       </w:pPr>
+      <w:proofErr w:type="spellStart"/>
       <w:r>
         <w:rPr>
           <w:b/>
@@ -594,6 +630,7 @@
         </w:rPr>
         <w:t>Acp$call</w:t>
       </w:r>
+      <w:proofErr w:type="spellEnd"/>
     </w:p>
     <w:p>
       <w:r>
@@ -646,7 +683,20 @@
         </w:numPr>
       </w:pPr>
       <w:r>
-        <w:t>Trace de la façon dont ont été conduits les calculs lors de l’appel de la fonction dudi.pca()</w:t>
+        <w:t xml:space="preserve">Trace de la façon dont ont été conduits les calculs lors de l’appel de la fonction </w:t>
+      </w:r>
+      <w:proofErr w:type="spellStart"/>
+      <w:proofErr w:type="gramStart"/>
+      <w:r>
+        <w:t>dudi.pca</w:t>
+      </w:r>
+      <w:proofErr w:type="spellEnd"/>
+      <w:r>
+        <w:t>(</w:t>
+      </w:r>
+      <w:proofErr w:type="gramEnd"/>
+      <w:r>
+        <w:t>)</w:t>
       </w:r>
     </w:p>
     <w:p/>
@@ -658,6 +708,7 @@
           <w:u w:val="single"/>
         </w:rPr>
       </w:pPr>
+      <w:proofErr w:type="spellStart"/>
       <w:r>
         <w:rPr>
           <w:b/>
@@ -666,6 +717,7 @@
         </w:rPr>
         <w:t>Acp$cent</w:t>
       </w:r>
+      <w:proofErr w:type="spellEnd"/>
     </w:p>
     <w:p>
       <w:r>
@@ -718,7 +770,15 @@
         </w:numPr>
       </w:pPr>
       <w:r>
-        <w:t>Nous renvoie les moyennes des variables analysées</w:t>
+        <w:t xml:space="preserve">Nous </w:t>
+      </w:r>
+      <w:proofErr w:type="gramStart"/>
+      <w:r>
+        <w:t>renvoie</w:t>
+      </w:r>
+      <w:proofErr w:type="gramEnd"/>
+      <w:r>
+        <w:t xml:space="preserve"> les moyennes des variables analysées</w:t>
       </w:r>
     </w:p>
     <w:p/>
@@ -732,6 +792,7 @@
           <w:u w:val="single"/>
         </w:rPr>
       </w:pPr>
+      <w:proofErr w:type="spellStart"/>
       <w:r>
         <w:rPr>
           <w:b/>
@@ -740,6 +801,7 @@
         </w:rPr>
         <w:t>Acp$norm</w:t>
       </w:r>
+      <w:proofErr w:type="spellEnd"/>
     </w:p>
     <w:p>
       <w:r>
@@ -812,6 +874,7 @@
           <w:u w:val="single"/>
         </w:rPr>
       </w:pPr>
+      <w:proofErr w:type="spellStart"/>
       <w:r>
         <w:rPr>
           <w:b/>
@@ -820,6 +883,7 @@
         </w:rPr>
         <w:t>Acp$nf</w:t>
       </w:r>
+      <w:proofErr w:type="spellEnd"/>
     </w:p>
     <w:p>
       <w:r>
@@ -929,16 +993,48 @@
           <w:i/>
           <w:iCs/>
         </w:rPr>
-        <w:t>Cercle des corrélations linéaires pour les variables « Sugars », « Protein » et « Sodium »</w:t>
-      </w:r>
-    </w:p>
-    <w:p>
-      <w:pPr>
-        <w:jc w:val="center"/>
+        <w:t>Cercle des corrélations linéaires pour les variables « </w:t>
+      </w:r>
+      <w:proofErr w:type="spellStart"/>
+      <w:r>
         <w:rPr>
           <w:i/>
           <w:iCs/>
         </w:rPr>
+        <w:t>Sugars</w:t>
+      </w:r>
+      <w:proofErr w:type="spellEnd"/>
+      <w:r>
+        <w:rPr>
+          <w:i/>
+          <w:iCs/>
+        </w:rPr>
+        <w:t> », « </w:t>
+      </w:r>
+      <w:proofErr w:type="spellStart"/>
+      <w:r>
+        <w:rPr>
+          <w:i/>
+          <w:iCs/>
+        </w:rPr>
+        <w:t>Protein</w:t>
+      </w:r>
+      <w:proofErr w:type="spellEnd"/>
+      <w:r>
+        <w:rPr>
+          <w:i/>
+          <w:iCs/>
+        </w:rPr>
+        <w:t> » et « Sodium »</w:t>
+      </w:r>
+    </w:p>
+    <w:p>
+      <w:pPr>
+        <w:jc w:val="center"/>
+        <w:rPr>
+          <w:i/>
+          <w:iCs/>
+        </w:rPr>
       </w:pPr>
     </w:p>
     <w:p>
@@ -965,9 +1061,11 @@
       <w:r>
         <w:t>« </w:t>
       </w:r>
+      <w:proofErr w:type="spellStart"/>
       <w:r>
         <w:t>Protein</w:t>
       </w:r>
+      <w:proofErr w:type="spellEnd"/>
       <w:r>
         <w:t> »</w:t>
       </w:r>
@@ -995,9 +1093,11 @@
       <w:r>
         <w:t>« </w:t>
       </w:r>
+      <w:proofErr w:type="spellStart"/>
       <w:r>
         <w:t>Protein</w:t>
       </w:r>
+      <w:proofErr w:type="spellEnd"/>
       <w:r>
         <w:t> »</w:t>
       </w:r>
@@ -1074,9 +1174,11 @@
       <w:r>
         <w:t>« </w:t>
       </w:r>
+      <w:proofErr w:type="spellStart"/>
       <w:r>
         <w:t>Protein</w:t>
       </w:r>
+      <w:proofErr w:type="spellEnd"/>
       <w:r>
         <w:t xml:space="preserve"> » </w:t>
       </w:r>
@@ -1104,9 +1206,11 @@
       <w:r>
         <w:t>« </w:t>
       </w:r>
+      <w:proofErr w:type="spellStart"/>
       <w:r>
         <w:t>Sugars</w:t>
       </w:r>
+      <w:proofErr w:type="spellEnd"/>
       <w:r>
         <w:t> »</w:t>
       </w:r>
@@ -1190,7 +1294,55 @@
       </w:r>
     </w:p>
     <w:p/>
-    <w:p/>
+    <w:p>
+      <w:pPr>
+        <w:jc w:val="both"/>
+      </w:pPr>
+      <w:r>
+        <w:t xml:space="preserve">36. Nous observons que les données que nous avons </w:t>
+      </w:r>
+      <w:r>
+        <w:t>traitées</w:t>
+      </w:r>
+      <w:r>
+        <w:t xml:space="preserve"> sont dans l’ensemble corrélées linéairement entres elles, les variables choisies pour ce </w:t>
+      </w:r>
+      <w:proofErr w:type="spellStart"/>
+      <w:r>
+        <w:t>Dataframe</w:t>
+      </w:r>
+      <w:proofErr w:type="spellEnd"/>
+      <w:r>
+        <w:t xml:space="preserve"> nous laissent difficilement le </w:t>
+      </w:r>
+      <w:r>
+        <w:t>choix de</w:t>
+      </w:r>
+      <w:r>
+        <w:t xml:space="preserve"> manger régulièrement</w:t>
+      </w:r>
+      <w:r>
+        <w:t xml:space="preserve"> dans les restaurants MacDo, cependant, à consommation parcimonieuse... </w:t>
+      </w:r>
+      <w:r>
+        <w:rPr>
+          <mc:AlternateContent>
+            <mc:Choice Requires="w16se"/>
+            <mc:Fallback>
+              <w:rFonts w:ascii="Segoe UI Emoji" w:eastAsia="Segoe UI Emoji" w:hAnsi="Segoe UI Emoji" w:cs="Segoe UI Emoji"/>
+            </mc:Fallback>
+          </mc:AlternateContent>
+        </w:rPr>
+        <mc:AlternateContent>
+          <mc:Choice Requires="w16se">
+            <w16se:symEx w16se:font="Segoe UI Emoji" w16se:char="1F60A"/>
+          </mc:Choice>
+          <mc:Fallback>
+            <w:t>😊</w:t>
+          </mc:Fallback>
+        </mc:AlternateContent>
+      </w:r>
+    </w:p>
     <w:p/>
     <w:sectPr>
       <w:pgSz w:w="11906" w:h="16838"/>

</xml_diff>